<commit_message>
Updated PP and PR
Updated small issues on documents of Project Plan and Project Requriements
</commit_message>
<xml_diff>
--- a/Documents/Project Plan.docx
+++ b/Documents/Project Plan.docx
@@ -10,8 +10,6 @@
           <w:szCs w:val="28"/>
         </w:rPr>
       </w:pPr>
-      <w:bookmarkStart w:id="0" w:name="_GoBack"/>
-      <w:bookmarkEnd w:id="0"/>
     </w:p>
     <w:p>
       <w:pPr>
@@ -204,7 +202,15 @@
           <w:sz w:val="24"/>
           <w:szCs w:val="24"/>
         </w:rPr>
-        <w:t>Revision 1</w:t>
+        <w:t xml:space="preserve">Revision </w:t>
+      </w:r>
+      <w:r>
+        <w:rPr>
+          <w:color w:val="2F5496"/>
+          <w:sz w:val="24"/>
+          <w:szCs w:val="24"/>
+        </w:rPr>
+        <w:t>3</w:t>
       </w:r>
     </w:p>
     <w:p>
@@ -506,6 +512,9 @@
             <w:pPr>
               <w:jc w:val="center"/>
             </w:pPr>
+            <w:r>
+              <w:t>3</w:t>
+            </w:r>
           </w:p>
         </w:tc>
         <w:tc>
@@ -517,6 +526,9 @@
               <w:jc w:val="center"/>
               <w:cnfStyle w:val="000000100000" w:firstRow="0" w:lastRow="0" w:firstColumn="0" w:lastColumn="0" w:oddVBand="0" w:evenVBand="0" w:oddHBand="1" w:evenHBand="0" w:firstRowFirstColumn="0" w:firstRowLastColumn="0" w:lastRowFirstColumn="0" w:lastRowLastColumn="0"/>
             </w:pPr>
+            <w:r>
+              <w:t>Update schedule for last three weeks</w:t>
+            </w:r>
           </w:p>
         </w:tc>
         <w:tc>
@@ -528,6 +540,9 @@
               <w:jc w:val="center"/>
               <w:cnfStyle w:val="000000100000" w:firstRow="0" w:lastRow="0" w:firstColumn="0" w:lastColumn="0" w:oddVBand="0" w:evenVBand="0" w:oddHBand="1" w:evenHBand="0" w:firstRowFirstColumn="0" w:firstRowLastColumn="0" w:lastRowFirstColumn="0" w:lastRowLastColumn="0"/>
             </w:pPr>
+            <w:r>
+              <w:t xml:space="preserve">Justin Miller </w:t>
+            </w:r>
           </w:p>
         </w:tc>
         <w:tc>
@@ -539,6 +554,9 @@
               <w:jc w:val="center"/>
               <w:cnfStyle w:val="000000100000" w:firstRow="0" w:lastRow="0" w:firstColumn="0" w:lastColumn="0" w:oddVBand="0" w:evenVBand="0" w:oddHBand="1" w:evenHBand="0" w:firstRowFirstColumn="0" w:firstRowLastColumn="0" w:lastRowFirstColumn="0" w:lastRowLastColumn="0"/>
             </w:pPr>
+            <w:r>
+              <w:t>April 21, 2020</w:t>
+            </w:r>
           </w:p>
         </w:tc>
       </w:tr>
@@ -1004,15 +1022,7 @@
           <w:sz w:val="24"/>
           <w:szCs w:val="24"/>
         </w:rPr>
-        <w:t>running Jav</w:t>
-      </w:r>
-      <w:r>
-        <w:rPr>
-          <w:color w:val="000000"/>
-          <w:sz w:val="24"/>
-          <w:szCs w:val="24"/>
-        </w:rPr>
-        <w:t>a JRE 7</w:t>
+        <w:t>running Java JRE 7</w:t>
       </w:r>
     </w:p>
     <w:p>
@@ -1043,6 +1053,34 @@
     </w:p>
     <w:p>
       <w:pPr>
+        <w:numPr>
+          <w:ilvl w:val="0"/>
+          <w:numId w:val="6"/>
+        </w:numPr>
+        <w:pBdr>
+          <w:top w:val="nil"/>
+          <w:left w:val="nil"/>
+          <w:bottom w:val="nil"/>
+          <w:right w:val="nil"/>
+          <w:between w:val="nil"/>
+        </w:pBdr>
+        <w:rPr>
+          <w:sz w:val="24"/>
+          <w:szCs w:val="24"/>
+        </w:rPr>
+      </w:pPr>
+      <w:r>
+        <w:rPr>
+          <w:sz w:val="24"/>
+          <w:szCs w:val="24"/>
+        </w:rPr>
+        <w:t>Apache NetBeans 11.3 is the development platform</w:t>
+      </w:r>
+      <w:bookmarkStart w:id="0" w:name="_GoBack"/>
+      <w:bookmarkEnd w:id="0"/>
+    </w:p>
+    <w:p>
+      <w:pPr>
         <w:rPr>
           <w:sz w:val="24"/>
           <w:szCs w:val="24"/>
@@ -1063,7 +1101,6 @@
           <w:sz w:val="28"/>
           <w:szCs w:val="28"/>
         </w:rPr>
-        <w:lastRenderedPageBreak/>
         <w:t>Software Management</w:t>
       </w:r>
     </w:p>
@@ -1089,14 +1126,7 @@
             <w:color w:val="0000FF"/>
             <w:u w:val="single"/>
           </w:rPr>
-          <w:t>https://github.com/Justin</w:t>
-        </w:r>
-        <w:r>
-          <w:rPr>
-            <w:color w:val="0000FF"/>
-            <w:u w:val="single"/>
-          </w:rPr>
-          <w:t>LMiller/CMSC495</w:t>
+          <w:t>https://github.com/JustinLMiller/CMSC495</w:t>
         </w:r>
       </w:hyperlink>
     </w:p>
@@ -3259,6 +3289,7 @@
                 <w:sz w:val="28"/>
                 <w:szCs w:val="28"/>
               </w:rPr>
+              <w:lastRenderedPageBreak/>
               <w:t>Test Plan</w:t>
             </w:r>
           </w:p>
@@ -3378,7 +3409,6 @@
                 <w:b w:val="0"/>
                 <w:color w:val="000000"/>
               </w:rPr>
-              <w:lastRenderedPageBreak/>
               <w:t>Write Test Plan</w:t>
             </w:r>
           </w:p>
@@ -3738,14 +3768,21 @@
             <w:tcW w:w="2837" w:type="dxa"/>
           </w:tcPr>
           <w:p>
+            <w:pPr>
+              <w:rPr>
+                <w:b w:val="0"/>
+                <w:bCs/>
+              </w:rPr>
+            </w:pPr>
             <w:r>
               <w:t xml:space="preserve">1. </w:t>
             </w:r>
             <w:r>
               <w:rPr>
                 <w:b w:val="0"/>
-              </w:rPr>
-              <w:t>GUI Data Entry</w:t>
+                <w:bCs/>
+              </w:rPr>
+              <w:t>Code services</w:t>
             </w:r>
           </w:p>
         </w:tc>
@@ -3797,7 +3834,7 @@
               <w:cnfStyle w:val="000000000000" w:firstRow="0" w:lastRow="0" w:firstColumn="0" w:lastColumn="0" w:oddVBand="0" w:evenVBand="0" w:oddHBand="0" w:evenHBand="0" w:firstRowFirstColumn="0" w:firstRowLastColumn="0" w:lastRowFirstColumn="0" w:lastRowLastColumn="0"/>
             </w:pPr>
             <w:r>
-              <w:t>Brandon Tennyson</w:t>
+              <w:t>Michael Yacht</w:t>
             </w:r>
           </w:p>
         </w:tc>
@@ -3820,7 +3857,7 @@
               <w:rPr>
                 <w:b w:val="0"/>
               </w:rPr>
-              <w:t>Data storage</w:t>
+              <w:t>Code Review</w:t>
             </w:r>
           </w:p>
         </w:tc>
@@ -3872,7 +3909,7 @@
               <w:cnfStyle w:val="000000100000" w:firstRow="0" w:lastRow="0" w:firstColumn="0" w:lastColumn="0" w:oddVBand="0" w:evenVBand="0" w:oddHBand="1" w:evenHBand="0" w:firstRowFirstColumn="0" w:firstRowLastColumn="0" w:lastRowFirstColumn="0" w:lastRowLastColumn="0"/>
             </w:pPr>
             <w:r>
-              <w:t>Michael Yacht</w:t>
+              <w:t>Brandon Tennyson</w:t>
             </w:r>
           </w:p>
         </w:tc>
@@ -3894,7 +3931,7 @@
               <w:rPr>
                 <w:b w:val="0"/>
               </w:rPr>
-              <w:t>Current Rate import</w:t>
+              <w:t>Document Management</w:t>
             </w:r>
           </w:p>
         </w:tc>
@@ -3966,7 +4003,13 @@
               <w:rPr>
                 <w:b w:val="0"/>
               </w:rPr>
-              <w:t>4. Currency conversion logic</w:t>
+              <w:t xml:space="preserve">4. </w:t>
+            </w:r>
+            <w:r>
+              <w:rPr>
+                <w:b w:val="0"/>
+              </w:rPr>
+              <w:t xml:space="preserve">Testing </w:t>
             </w:r>
           </w:p>
         </w:tc>
@@ -4249,7 +4292,7 @@
               <w:rPr>
                 <w:b w:val="0"/>
               </w:rPr>
-              <w:t>Add splash screen</w:t>
+              <w:t>GUI Code</w:t>
             </w:r>
           </w:p>
         </w:tc>
@@ -4300,19 +4343,9 @@
             <w:pPr>
               <w:cnfStyle w:val="000000100000" w:firstRow="0" w:lastRow="0" w:firstColumn="0" w:lastColumn="0" w:oddVBand="0" w:evenVBand="0" w:oddHBand="1" w:evenHBand="0" w:firstRowFirstColumn="0" w:firstRowLastColumn="0" w:lastRowFirstColumn="0" w:lastRowLastColumn="0"/>
             </w:pPr>
-            <w:proofErr w:type="spellStart"/>
-            <w:r>
-              <w:t>Ayao</w:t>
-            </w:r>
-            <w:proofErr w:type="spellEnd"/>
-            <w:r>
-              <w:t xml:space="preserve"> </w:t>
-            </w:r>
-            <w:proofErr w:type="spellStart"/>
-            <w:r>
-              <w:t>Adanto</w:t>
-            </w:r>
-            <w:proofErr w:type="spellEnd"/>
+            <w:r>
+              <w:t>Brandon Tennyson</w:t>
+            </w:r>
           </w:p>
         </w:tc>
       </w:tr>
@@ -4333,8 +4366,16 @@
               <w:rPr>
                 <w:b w:val="0"/>
               </w:rPr>
-              <w:t>Refine color scheme</w:t>
-            </w:r>
+              <w:t xml:space="preserve">GUI Code </w:t>
+            </w:r>
+            <w:proofErr w:type="spellStart"/>
+            <w:r>
+              <w:rPr>
+                <w:b w:val="0"/>
+              </w:rPr>
+              <w:t>reveiw</w:t>
+            </w:r>
+            <w:proofErr w:type="spellEnd"/>
           </w:p>
         </w:tc>
         <w:tc>
@@ -4384,9 +4425,19 @@
             <w:pPr>
               <w:cnfStyle w:val="000000000000" w:firstRow="0" w:lastRow="0" w:firstColumn="0" w:lastColumn="0" w:oddVBand="0" w:evenVBand="0" w:oddHBand="0" w:evenHBand="0" w:firstRowFirstColumn="0" w:firstRowLastColumn="0" w:lastRowFirstColumn="0" w:lastRowLastColumn="0"/>
             </w:pPr>
-            <w:r>
-              <w:t>Brandon Tennyson</w:t>
-            </w:r>
+            <w:proofErr w:type="spellStart"/>
+            <w:r>
+              <w:t>Ayao</w:t>
+            </w:r>
+            <w:proofErr w:type="spellEnd"/>
+            <w:r>
+              <w:t xml:space="preserve"> </w:t>
+            </w:r>
+            <w:proofErr w:type="spellStart"/>
+            <w:r>
+              <w:t>Adanto</w:t>
+            </w:r>
+            <w:proofErr w:type="spellEnd"/>
           </w:p>
         </w:tc>
       </w:tr>
@@ -4460,7 +4511,7 @@
               <w:cnfStyle w:val="000000100000" w:firstRow="0" w:lastRow="0" w:firstColumn="0" w:lastColumn="0" w:oddVBand="0" w:evenVBand="0" w:oddHBand="1" w:evenHBand="0" w:firstRowFirstColumn="0" w:firstRowLastColumn="0" w:lastRowFirstColumn="0" w:lastRowLastColumn="0"/>
             </w:pPr>
             <w:r>
-              <w:t>Michael Yacht, Justin Miller</w:t>
+              <w:t>Michael Yacht</w:t>
             </w:r>
           </w:p>
         </w:tc>
@@ -4475,8 +4526,19 @@
             <w:tcW w:w="2837" w:type="dxa"/>
           </w:tcPr>
           <w:p>
-            <w:r>
-              <w:t xml:space="preserve"> </w:t>
+            <w:pPr>
+              <w:pStyle w:val="ListParagraph"/>
+              <w:numPr>
+                <w:ilvl w:val="0"/>
+                <w:numId w:val="3"/>
+              </w:numPr>
+            </w:pPr>
+            <w:r>
+              <w:rPr>
+                <w:b w:val="0"/>
+                <w:bCs/>
+              </w:rPr>
+              <w:t>Testing</w:t>
             </w:r>
           </w:p>
         </w:tc>
@@ -4500,6 +4562,9 @@
               <w:jc w:val="center"/>
               <w:cnfStyle w:val="000000000000" w:firstRow="0" w:lastRow="0" w:firstColumn="0" w:lastColumn="0" w:oddVBand="0" w:evenVBand="0" w:oddHBand="0" w:evenHBand="0" w:firstRowFirstColumn="0" w:firstRowLastColumn="0" w:lastRowFirstColumn="0" w:lastRowLastColumn="0"/>
             </w:pPr>
+            <w:r>
+              <w:t>4/27/2020</w:t>
+            </w:r>
           </w:p>
         </w:tc>
         <w:tc>
@@ -4511,6 +4576,9 @@
               <w:jc w:val="center"/>
               <w:cnfStyle w:val="000000000000" w:firstRow="0" w:lastRow="0" w:firstColumn="0" w:lastColumn="0" w:oddVBand="0" w:evenVBand="0" w:oddHBand="0" w:evenHBand="0" w:firstRowFirstColumn="0" w:firstRowLastColumn="0" w:lastRowFirstColumn="0" w:lastRowLastColumn="0"/>
             </w:pPr>
+            <w:r>
+              <w:t>5/3/2020</w:t>
+            </w:r>
           </w:p>
         </w:tc>
         <w:tc>
@@ -4521,6 +4589,9 @@
             <w:pPr>
               <w:cnfStyle w:val="000000000000" w:firstRow="0" w:lastRow="0" w:firstColumn="0" w:lastColumn="0" w:oddVBand="0" w:evenVBand="0" w:oddHBand="0" w:evenHBand="0" w:firstRowFirstColumn="0" w:firstRowLastColumn="0" w:lastRowFirstColumn="0" w:lastRowLastColumn="0"/>
             </w:pPr>
+            <w:r>
+              <w:t>Justin Miller</w:t>
+            </w:r>
           </w:p>
         </w:tc>
       </w:tr>
@@ -4740,7 +4811,7 @@
               <w:rPr>
                 <w:b w:val="0"/>
               </w:rPr>
-              <w:t>Test Basic functions</w:t>
+              <w:t>Test for Error control</w:t>
             </w:r>
           </w:p>
         </w:tc>
@@ -6614,6 +6685,17 @@
       </w:tcPr>
     </w:tblStylePr>
   </w:style>
+  <w:style w:type="paragraph" w:styleId="ListParagraph">
+    <w:name w:val="List Paragraph"/>
+    <w:basedOn w:val="Normal"/>
+    <w:uiPriority w:val="34"/>
+    <w:qFormat/>
+    <w:rsid w:val="008807C5"/>
+    <w:pPr>
+      <w:ind w:left="720"/>
+      <w:contextualSpacing/>
+    </w:pPr>
+  </w:style>
 </w:styles>
 </file>
 

</xml_diff>